<commit_message>
Update sea sampling protocol
</commit_message>
<xml_diff>
--- a/protocol_output/ecoli_sea_sampling/ecoli_sea_sampling.docx
+++ b/protocol_output/ecoli_sea_sampling/ecoli_sea_sampling.docx
@@ -220,7 +220,7 @@
       </w:r>
     </w:p>
     <w:bookmarkEnd w:id="21"/>
-    <w:bookmarkStart w:id="23" w:name="method"/>
+    <w:bookmarkStart w:id="24" w:name="method"/>
     <w:p>
       <w:pPr>
         <w:pStyle w:val="Heading2"/>
@@ -264,7 +264,21 @@
         </w:numPr>
       </w:pPr>
       <w:r>
-        <w:t xml:space="preserve">Complete all necessary metadata on online spreadsheet (see below) or sampling sheet.</w:t>
+        <w:t xml:space="preserve">Complete all necessary metadata on online spreadsheet (see below) or sampling sheet that you can print off</w:t>
+      </w:r>
+      <w:r>
+        <w:t xml:space="preserve"> </w:t>
+      </w:r>
+      <w:hyperlink r:id="rId23">
+        <w:r>
+          <w:rPr>
+            <w:rStyle w:val="Hyperlink"/>
+          </w:rPr>
+          <w:t xml:space="preserve">here</w:t>
+        </w:r>
+      </w:hyperlink>
+      <w:r>
+        <w:t xml:space="preserve">.</w:t>
       </w:r>
     </w:p>
     <w:p>
@@ -300,6 +314,18 @@
         </w:numPr>
       </w:pPr>
       <w:r>
+        <w:t xml:space="preserve">Before emptying the bucket, use the TDS sensor to measure water temperature, TDS and electrical conductivity. Wait until measurements stabilise before recording the values.</w:t>
+      </w:r>
+    </w:p>
+    <w:p>
+      <w:pPr>
+        <w:pStyle w:val="Compact"/>
+        <w:numPr>
+          <w:ilvl w:val="0"/>
+          <w:numId w:val="1002"/>
+        </w:numPr>
+      </w:pPr>
+      <w:r>
         <w:t xml:space="preserve">Empty the bucket back into the sea.</w:t>
       </w:r>
     </w:p>
@@ -375,8 +401,8 @@
         <w:t xml:space="preserve">Let the Teams chat know when you have finished sampling.</w:t>
       </w:r>
     </w:p>
-    <w:bookmarkEnd w:id="23"/>
-    <w:bookmarkStart w:id="26" w:name="metadata-collection"/>
+    <w:bookmarkEnd w:id="24"/>
+    <w:bookmarkStart w:id="27" w:name="metadata-collection"/>
     <w:p>
       <w:pPr>
         <w:pStyle w:val="Heading2"/>
@@ -395,7 +421,7 @@
       <w:r>
         <w:t xml:space="preserve"> </w:t>
       </w:r>
-      <w:hyperlink r:id="rId24">
+      <w:hyperlink r:id="rId25">
         <w:r>
           <w:rPr>
             <w:rStyle w:val="Hyperlink"/>
@@ -404,6 +430,20 @@
         </w:r>
       </w:hyperlink>
       <w:r>
+        <w:t xml:space="preserve">. You can upload this at a later date and record the same data using</w:t>
+      </w:r>
+      <w:r>
+        <w:t xml:space="preserve"> </w:t>
+      </w:r>
+      <w:hyperlink r:id="rId23">
+        <w:r>
+          <w:rPr>
+            <w:rStyle w:val="Hyperlink"/>
+          </w:rPr>
+          <w:t xml:space="preserve">this sample sheet</w:t>
+        </w:r>
+      </w:hyperlink>
+      <w:r>
         <w:t xml:space="preserve">. If you do not have access please email Daniel Padfield to d.padfield@exeter.ac.uk.</w:t>
       </w:r>
     </w:p>
@@ -517,7 +557,7 @@
       <w:r>
         <w:t xml:space="preserve"> </w:t>
       </w:r>
-      <w:hyperlink r:id="rId25">
+      <w:hyperlink r:id="rId26">
         <w:r>
           <w:rPr>
             <w:rStyle w:val="Hyperlink"/>
@@ -577,8 +617,8 @@
         <w:t xml:space="preserve">Precipitation</w:t>
       </w:r>
     </w:p>
-    <w:bookmarkEnd w:id="26"/>
-    <w:bookmarkStart w:id="27" w:name="health-and-safety-advice"/>
+    <w:bookmarkEnd w:id="27"/>
+    <w:bookmarkStart w:id="28" w:name="health-and-safety-advice"/>
     <w:p>
       <w:pPr>
         <w:pStyle w:val="Heading2"/>
@@ -659,8 +699,8 @@
         <w:t xml:space="preserve">Make sure you wash your hands before - and especially after - sampling.</w:t>
       </w:r>
     </w:p>
-    <w:bookmarkEnd w:id="27"/>
-    <w:bookmarkStart w:id="28" w:name="references"/>
+    <w:bookmarkEnd w:id="28"/>
+    <w:bookmarkStart w:id="29" w:name="references"/>
     <w:p>
       <w:pPr>
         <w:pStyle w:val="Heading2"/>
@@ -681,7 +721,7 @@
         <w:t xml:space="preserve">Food standards agency protocol for water sampling near shellfish production areas. https://www.food.gov.uk/sites/default/files/media/document/sampling-protocol-water-samples-july-2020.pdf</w:t>
       </w:r>
     </w:p>
-    <w:bookmarkEnd w:id="28"/>
+    <w:bookmarkEnd w:id="29"/>
     <w:sectPr>
       <w:footnotePr>
         <w:numRestart w:val="eachSect"/>

</xml_diff>